<commit_message>
added basic snake game description to doumentation
</commit_message>
<xml_diff>
--- a/kadlecovav+vyskocils_rocnikova_prace.docx
+++ b/kadlecovav+vyskocils_rocnikova_prace.docx
@@ -878,7 +878,7 @@
         </w:rPr>
         <w:lastRenderedPageBreak/>
         <w:drawing>
-          <wp:anchor distT="0" distB="0" distL="114300" distR="114300" simplePos="0" relativeHeight="251661312" behindDoc="1" locked="0" layoutInCell="1" allowOverlap="1" wp14:anchorId="33812EB0" wp14:editId="35B322F5">
+          <wp:anchor distT="0" distB="0" distL="114300" distR="114300" simplePos="0" relativeHeight="251661312" behindDoc="1" locked="0" layoutInCell="1" allowOverlap="1" wp14:anchorId="33812EB0" wp14:editId="4D092EB9">
             <wp:simplePos x="0" y="0"/>
             <wp:positionH relativeFrom="column">
               <wp:posOffset>-47244</wp:posOffset>
@@ -1163,12 +1163,6 @@
           <w:color w:val="000000" w:themeColor="text1"/>
         </w:rPr>
         <w:tab/>
-      </w:r>
-      <w:r>
-        <w:rPr>
-          <w:rFonts w:ascii="Encode Sans" w:hAnsi="Encode Sans"/>
-          <w:color w:val="000000" w:themeColor="text1"/>
-        </w:rPr>
         <w:t>26-41-M/01 Elektrotechnika</w:t>
       </w:r>
     </w:p>
@@ -1203,7 +1197,6 @@
         </w:rPr>
         <w:tab/>
       </w:r>
-      <w:proofErr w:type="gramStart"/>
       <w:r>
         <w:rPr>
           <w:rFonts w:ascii="Encode Sans" w:hAnsi="Encode Sans"/>
@@ -1211,17 +1204,7 @@
           <w:color w:val="000000" w:themeColor="text1"/>
           <w:szCs w:val="16"/>
         </w:rPr>
-        <w:t>Internet</w:t>
-      </w:r>
-      <w:proofErr w:type="gramEnd"/>
-      <w:r>
-        <w:rPr>
-          <w:rFonts w:ascii="Encode Sans" w:hAnsi="Encode Sans"/>
-          <w:iCs/>
-          <w:color w:val="000000" w:themeColor="text1"/>
-          <w:szCs w:val="16"/>
-        </w:rPr>
-        <w:t xml:space="preserve"> věcí</w:t>
+        <w:t>Internet věcí</w:t>
       </w:r>
     </w:p>
     <w:p>
@@ -1265,7 +1248,6 @@
         </w:rPr>
         <w:tab/>
       </w:r>
-      <w:proofErr w:type="gramStart"/>
       <w:r>
         <w:rPr>
           <w:rFonts w:ascii="Encode Sans" w:hAnsi="Encode Sans"/>
@@ -1290,7 +1272,6 @@
         </w:rPr>
         <w:t>4</w:t>
       </w:r>
-      <w:proofErr w:type="gramEnd"/>
     </w:p>
     <w:p>
       <w:pPr>
@@ -1351,33 +1332,7 @@
           <w:iCs/>
         </w:rPr>
         <w:br/>
-      </w:r>
-      <w:r>
-        <w:rPr>
-          <w:rFonts w:ascii="Encode Sans" w:hAnsi="Encode Sans"/>
-          <w:b/>
-          <w:bCs/>
-          <w:iCs/>
-        </w:rPr>
-        <w:t xml:space="preserve">Pokyny k obsahu a rozsahu </w:t>
-      </w:r>
-      <w:r>
-        <w:rPr>
-          <w:rFonts w:ascii="Encode Sans" w:hAnsi="Encode Sans"/>
-          <w:b/>
-          <w:bCs/>
-          <w:iCs/>
-        </w:rPr>
-        <w:t>p</w:t>
-      </w:r>
-      <w:r>
-        <w:rPr>
-          <w:rFonts w:ascii="Encode Sans" w:hAnsi="Encode Sans"/>
-          <w:b/>
-          <w:bCs/>
-          <w:iCs/>
-        </w:rPr>
-        <w:t>ráce:</w:t>
+        <w:t>Pokyny k obsahu a rozsahu práce:</w:t>
       </w:r>
     </w:p>
     <w:p>
@@ -2165,14 +2120,7 @@
           <w:bCs/>
         </w:rPr>
         <w:lastRenderedPageBreak/>
-        <w:t>Anotace</w:t>
-      </w:r>
-      <w:r>
-        <w:rPr>
-          <w:b/>
-          <w:bCs/>
-        </w:rPr>
-        <w:t xml:space="preserve">: </w:t>
+        <w:t xml:space="preserve">Anotace: </w:t>
       </w:r>
       <w:r>
         <w:rPr>
@@ -2426,252 +2374,14 @@
         <w:rPr>
           <w:rFonts w:ascii="TimesNewRomanPSMT" w:hAnsi="TimesNewRomanPSMT"/>
         </w:rPr>
-        <w:t>„</w:t>
-      </w:r>
-      <w:proofErr w:type="spellStart"/>
+        <w:t>„Prohlašuji, že jsem tuto práci vypracoval samostatně a použil(a) literárních pramenů a informací, které cituji a uvádím v seznamu použité literatury a zdrojů informací.“</w:t>
+      </w:r>
       <w:r>
         <w:rPr>
           <w:rFonts w:ascii="TimesNewRomanPSMT" w:hAnsi="TimesNewRomanPSMT"/>
         </w:rPr>
-        <w:t>Prohlašuji</w:t>
-      </w:r>
-      <w:proofErr w:type="spellEnd"/>
-      <w:r>
-        <w:rPr>
-          <w:rFonts w:ascii="TimesNewRomanPSMT" w:hAnsi="TimesNewRomanPSMT"/>
-        </w:rPr>
-        <w:t xml:space="preserve">, </w:t>
-      </w:r>
-      <w:proofErr w:type="spellStart"/>
-      <w:r>
-        <w:rPr>
-          <w:rFonts w:ascii="TimesNewRomanPSMT" w:hAnsi="TimesNewRomanPSMT"/>
-        </w:rPr>
-        <w:t>že</w:t>
-      </w:r>
-      <w:proofErr w:type="spellEnd"/>
-      <w:r>
-        <w:rPr>
-          <w:rFonts w:ascii="TimesNewRomanPSMT" w:hAnsi="TimesNewRomanPSMT"/>
-        </w:rPr>
-        <w:t xml:space="preserve"> jsem tuto </w:t>
-      </w:r>
-      <w:proofErr w:type="spellStart"/>
-      <w:r>
-        <w:rPr>
-          <w:rFonts w:ascii="TimesNewRomanPSMT" w:hAnsi="TimesNewRomanPSMT"/>
-        </w:rPr>
-        <w:t>práci</w:t>
-      </w:r>
-      <w:proofErr w:type="spellEnd"/>
-      <w:r>
-        <w:rPr>
-          <w:rFonts w:ascii="TimesNewRomanPSMT" w:hAnsi="TimesNewRomanPSMT"/>
-        </w:rPr>
-        <w:t xml:space="preserve"> vypracoval </w:t>
-      </w:r>
-      <w:proofErr w:type="spellStart"/>
-      <w:r>
-        <w:rPr>
-          <w:rFonts w:ascii="TimesNewRomanPSMT" w:hAnsi="TimesNewRomanPSMT"/>
-        </w:rPr>
-        <w:t>samostatne</w:t>
-      </w:r>
-      <w:proofErr w:type="spellEnd"/>
-      <w:r>
-        <w:rPr>
-          <w:rFonts w:ascii="TimesNewRomanPSMT" w:hAnsi="TimesNewRomanPSMT"/>
-        </w:rPr>
-        <w:t xml:space="preserve">̌ a </w:t>
-      </w:r>
-      <w:proofErr w:type="spellStart"/>
-      <w:r>
-        <w:rPr>
-          <w:rFonts w:ascii="TimesNewRomanPSMT" w:hAnsi="TimesNewRomanPSMT"/>
-        </w:rPr>
-        <w:t>použil</w:t>
-      </w:r>
-      <w:proofErr w:type="spellEnd"/>
-      <w:r>
-        <w:rPr>
-          <w:rFonts w:ascii="TimesNewRomanPSMT" w:hAnsi="TimesNewRomanPSMT"/>
-        </w:rPr>
-        <w:t xml:space="preserve">(a) </w:t>
-      </w:r>
-      <w:proofErr w:type="spellStart"/>
-      <w:r>
-        <w:rPr>
-          <w:rFonts w:ascii="TimesNewRomanPSMT" w:hAnsi="TimesNewRomanPSMT"/>
-        </w:rPr>
-        <w:t>literárních</w:t>
-      </w:r>
-      <w:proofErr w:type="spellEnd"/>
-      <w:r>
-        <w:rPr>
-          <w:rFonts w:ascii="TimesNewRomanPSMT" w:hAnsi="TimesNewRomanPSMT"/>
-        </w:rPr>
-        <w:t xml:space="preserve"> pramenů a informací, </w:t>
-      </w:r>
-      <w:proofErr w:type="spellStart"/>
-      <w:r>
-        <w:rPr>
-          <w:rFonts w:ascii="TimesNewRomanPSMT" w:hAnsi="TimesNewRomanPSMT"/>
-        </w:rPr>
-        <w:t>ktere</w:t>
-      </w:r>
-      <w:proofErr w:type="spellEnd"/>
-      <w:r>
-        <w:rPr>
-          <w:rFonts w:ascii="TimesNewRomanPSMT" w:hAnsi="TimesNewRomanPSMT"/>
-        </w:rPr>
-        <w:t xml:space="preserve">́ cituji a </w:t>
-      </w:r>
-      <w:proofErr w:type="spellStart"/>
-      <w:r>
-        <w:rPr>
-          <w:rFonts w:ascii="TimesNewRomanPSMT" w:hAnsi="TimesNewRomanPSMT"/>
-        </w:rPr>
-        <w:t>uvádím</w:t>
-      </w:r>
-      <w:proofErr w:type="spellEnd"/>
-      <w:r>
-        <w:rPr>
-          <w:rFonts w:ascii="TimesNewRomanPSMT" w:hAnsi="TimesNewRomanPSMT"/>
-        </w:rPr>
-        <w:t xml:space="preserve"> v seznamu </w:t>
-      </w:r>
-      <w:proofErr w:type="spellStart"/>
-      <w:r>
-        <w:rPr>
-          <w:rFonts w:ascii="TimesNewRomanPSMT" w:hAnsi="TimesNewRomanPSMT"/>
-        </w:rPr>
-        <w:t>použite</w:t>
-      </w:r>
-      <w:proofErr w:type="spellEnd"/>
-      <w:r>
-        <w:rPr>
-          <w:rFonts w:ascii="TimesNewRomanPSMT" w:hAnsi="TimesNewRomanPSMT"/>
-        </w:rPr>
-        <w:t xml:space="preserve">́ literatury a </w:t>
-      </w:r>
-      <w:proofErr w:type="spellStart"/>
-      <w:r>
-        <w:rPr>
-          <w:rFonts w:ascii="TimesNewRomanPSMT" w:hAnsi="TimesNewRomanPSMT"/>
-        </w:rPr>
-        <w:t>zdroju</w:t>
-      </w:r>
-      <w:proofErr w:type="spellEnd"/>
-      <w:r>
-        <w:rPr>
-          <w:rFonts w:ascii="TimesNewRomanPSMT" w:hAnsi="TimesNewRomanPSMT"/>
-        </w:rPr>
-        <w:t>̊ informací.“</w:t>
-      </w:r>
-      <w:r>
-        <w:rPr>
-          <w:rFonts w:ascii="TimesNewRomanPSMT" w:hAnsi="TimesNewRomanPSMT"/>
-        </w:rPr>
         <w:br/>
-        <w:t>„</w:t>
-      </w:r>
-      <w:proofErr w:type="spellStart"/>
-      <w:r>
-        <w:rPr>
-          <w:rFonts w:ascii="TimesNewRomanPSMT" w:hAnsi="TimesNewRomanPSMT"/>
-        </w:rPr>
-        <w:t>Souhlasím</w:t>
-      </w:r>
-      <w:proofErr w:type="spellEnd"/>
-      <w:r>
-        <w:rPr>
-          <w:rFonts w:ascii="TimesNewRomanPSMT" w:hAnsi="TimesNewRomanPSMT"/>
-        </w:rPr>
-        <w:t xml:space="preserve"> s </w:t>
-      </w:r>
-      <w:proofErr w:type="spellStart"/>
-      <w:r>
-        <w:rPr>
-          <w:rFonts w:ascii="TimesNewRomanPSMT" w:hAnsi="TimesNewRomanPSMT"/>
-        </w:rPr>
-        <w:t>využitím</w:t>
-      </w:r>
-      <w:proofErr w:type="spellEnd"/>
-      <w:r>
-        <w:rPr>
-          <w:rFonts w:ascii="TimesNewRomanPSMT" w:hAnsi="TimesNewRomanPSMT"/>
-        </w:rPr>
-        <w:t xml:space="preserve"> </w:t>
-      </w:r>
-      <w:proofErr w:type="spellStart"/>
-      <w:r>
-        <w:rPr>
-          <w:rFonts w:ascii="TimesNewRomanPSMT" w:hAnsi="TimesNewRomanPSMT"/>
-        </w:rPr>
-        <w:t>me</w:t>
-      </w:r>
-      <w:proofErr w:type="spellEnd"/>
-      <w:r>
-        <w:rPr>
-          <w:rFonts w:ascii="TimesNewRomanPSMT" w:hAnsi="TimesNewRomanPSMT"/>
-        </w:rPr>
-        <w:t xml:space="preserve">́ </w:t>
-      </w:r>
-      <w:proofErr w:type="spellStart"/>
-      <w:r>
-        <w:rPr>
-          <w:rFonts w:ascii="TimesNewRomanPSMT" w:hAnsi="TimesNewRomanPSMT"/>
-        </w:rPr>
-        <w:t>práce</w:t>
-      </w:r>
-      <w:proofErr w:type="spellEnd"/>
-      <w:r>
-        <w:rPr>
-          <w:rFonts w:ascii="TimesNewRomanPSMT" w:hAnsi="TimesNewRomanPSMT"/>
-        </w:rPr>
-        <w:t xml:space="preserve"> </w:t>
-      </w:r>
-      <w:proofErr w:type="spellStart"/>
-      <w:r>
-        <w:rPr>
-          <w:rFonts w:ascii="TimesNewRomanPSMT" w:hAnsi="TimesNewRomanPSMT"/>
-        </w:rPr>
-        <w:t>učiteli</w:t>
-      </w:r>
-      <w:proofErr w:type="spellEnd"/>
-      <w:r>
-        <w:rPr>
-          <w:rFonts w:ascii="TimesNewRomanPSMT" w:hAnsi="TimesNewRomanPSMT"/>
-        </w:rPr>
-        <w:t xml:space="preserve"> VOŠ a SPŠE </w:t>
-      </w:r>
-      <w:proofErr w:type="spellStart"/>
-      <w:r>
-        <w:rPr>
-          <w:rFonts w:ascii="TimesNewRomanPSMT" w:hAnsi="TimesNewRomanPSMT"/>
-        </w:rPr>
-        <w:t>Plzen</w:t>
-      </w:r>
-      <w:proofErr w:type="spellEnd"/>
-      <w:r>
-        <w:rPr>
-          <w:rFonts w:ascii="TimesNewRomanPSMT" w:hAnsi="TimesNewRomanPSMT"/>
-        </w:rPr>
-        <w:t xml:space="preserve">̌ k </w:t>
-      </w:r>
-      <w:proofErr w:type="spellStart"/>
-      <w:r>
-        <w:rPr>
-          <w:rFonts w:ascii="TimesNewRomanPSMT" w:hAnsi="TimesNewRomanPSMT"/>
-        </w:rPr>
-        <w:t>výuce</w:t>
-      </w:r>
-      <w:proofErr w:type="spellEnd"/>
-      <w:r>
-        <w:rPr>
-          <w:rFonts w:ascii="TimesNewRomanPSMT" w:hAnsi="TimesNewRomanPSMT"/>
-        </w:rPr>
-        <w:t xml:space="preserve">.“ </w:t>
+        <w:t xml:space="preserve">„Souhlasím s využitím mé práce učiteli VOŠ a SPŠE Plzeň k výuce.“ </w:t>
       </w:r>
     </w:p>
     <w:p>
@@ -2717,7 +2427,6 @@
         </w:rPr>
         <w:t xml:space="preserve">. </w:t>
       </w:r>
-      <w:proofErr w:type="gramStart"/>
       <w:r>
         <w:rPr>
           <w:rFonts w:ascii="TimesNewRomanPSMT" w:hAnsi="TimesNewRomanPSMT"/>
@@ -2729,14 +2438,7 @@
         <w:rPr>
           <w:rFonts w:ascii="TimesNewRomanPSMT" w:hAnsi="TimesNewRomanPSMT"/>
         </w:rPr>
-        <w:t xml:space="preserve">  Podpis</w:t>
-      </w:r>
-      <w:proofErr w:type="gramEnd"/>
-      <w:r>
-        <w:rPr>
-          <w:rFonts w:ascii="TimesNewRomanPSMT" w:hAnsi="TimesNewRomanPSMT"/>
-        </w:rPr>
-        <w:t>:</w:t>
+        <w:t xml:space="preserve">  Podpis:</w:t>
       </w:r>
       <w:r>
         <w:rPr>
@@ -4823,7 +4525,25 @@
       <w:pPr>
         <w:pStyle w:val="Standard"/>
         <w:jc w:val="both"/>
-      </w:pPr>
+        <w:rPr>
+          <w:lang w:eastAsia="ja-JP"/>
+        </w:rPr>
+      </w:pPr>
+      <w:r>
+        <w:t>Za</w:t>
+      </w:r>
+      <w:r>
+        <w:rPr>
+          <w:lang w:eastAsia="ja-JP"/>
+        </w:rPr>
+        <w:t xml:space="preserve">řízení </w:t>
+      </w:r>
+      <w:r>
+        <w:rPr>
+          <w:lang w:eastAsia="ja-JP"/>
+        </w:rPr>
+        <w:t>obsahuje 2 hry. Jedna je interpretace klasické hry „Snake“ a to s dvěma rozdíly. Hra je pro 2 hráče a objekt pro zvýšení délky (který od nyní budu nazývat jablko) může mít jakoukoli celou hodnotu mezi 0 a 5, s vyšší šancí pro nižší číslo.</w:t>
+      </w:r>
     </w:p>
     <w:p>
       <w:pPr>
@@ -4868,47 +4588,13 @@
         <w:rPr>
           <w:color w:val="FF0000"/>
         </w:rPr>
-        <w:t xml:space="preserve">Přesný popis programu. </w:t>
-      </w:r>
-      <w:r>
-        <w:rPr>
-          <w:color w:val="FF0000"/>
-        </w:rPr>
-        <w:t>Co a jak program dělá? Proč to tak dělá?</w:t>
-      </w:r>
-      <w:r>
-        <w:rPr>
-          <w:color w:val="FF0000"/>
-        </w:rPr>
-        <w:t xml:space="preserve"> Proč jste mohli použít funkci </w:t>
-      </w:r>
-      <w:proofErr w:type="spellStart"/>
-      <w:r>
-        <w:rPr>
-          <w:color w:val="FF0000"/>
-        </w:rPr>
-        <w:t>delay</w:t>
-      </w:r>
-      <w:proofErr w:type="spellEnd"/>
-      <w:r>
-        <w:rPr>
-          <w:color w:val="FF0000"/>
-        </w:rPr>
-        <w:t xml:space="preserve">() anebo proč jste nemohli použít funkci </w:t>
-      </w:r>
-      <w:proofErr w:type="spellStart"/>
-      <w:r>
-        <w:rPr>
-          <w:color w:val="FF0000"/>
-        </w:rPr>
-        <w:t>delay</w:t>
-      </w:r>
-      <w:proofErr w:type="spellEnd"/>
-      <w:r>
-        <w:rPr>
-          <w:color w:val="FF0000"/>
-        </w:rPr>
-        <w:t>()</w:t>
+        <w:t>Přesný popis programu. Co a jak program dělá? Proč to tak dělá?</w:t>
+      </w:r>
+      <w:r>
+        <w:rPr>
+          <w:color w:val="FF0000"/>
+        </w:rPr>
+        <w:t xml:space="preserve"> Proč jste mohli použít funkci delay() anebo proč jste nemohli použít funkci delay()</w:t>
       </w:r>
       <w:r>
         <w:rPr>
@@ -5053,27 +4739,13 @@
         <w:rPr>
           <w:color w:val="FF0000"/>
         </w:rPr>
-        <w:t xml:space="preserve"> </w:t>
-      </w:r>
-      <w:proofErr w:type="spellStart"/>
-      <w:r>
-        <w:rPr>
-          <w:color w:val="FF0000"/>
-        </w:rPr>
-        <w:t>v</w:t>
-      </w:r>
-      <w:r>
-        <w:rPr>
-          <w:color w:val="FF0000"/>
-        </w:rPr>
-        <w:t>erzovací</w:t>
-      </w:r>
-      <w:proofErr w:type="spellEnd"/>
-      <w:r>
-        <w:rPr>
-          <w:color w:val="FF0000"/>
-        </w:rPr>
-        <w:t xml:space="preserve"> systém?</w:t>
+        <w:t xml:space="preserve"> v</w:t>
+      </w:r>
+      <w:r>
+        <w:rPr>
+          <w:color w:val="FF0000"/>
+        </w:rPr>
+        <w:t>erzovací systém?</w:t>
       </w:r>
       <w:r>
         <w:rPr>
@@ -5267,28 +4939,18 @@
         </w:rPr>
         <w:t xml:space="preserve">mechanické části + obrázky + zdrojové soubory (Inventor, </w:t>
       </w:r>
-      <w:proofErr w:type="spellStart"/>
-      <w:r>
-        <w:rPr>
-          <w:color w:val="FF0000"/>
-        </w:rPr>
-        <w:t>AutoCAD</w:t>
-      </w:r>
-      <w:proofErr w:type="spellEnd"/>
-      <w:r>
-        <w:rPr>
-          <w:color w:val="FF0000"/>
-        </w:rPr>
-        <w:t xml:space="preserve">, </w:t>
-      </w:r>
-      <w:proofErr w:type="spellStart"/>
+      <w:r>
+        <w:rPr>
+          <w:color w:val="FF0000"/>
+        </w:rPr>
+        <w:t xml:space="preserve">AutoCAD, </w:t>
+      </w:r>
       <w:r>
         <w:rPr>
           <w:color w:val="FF0000"/>
         </w:rPr>
         <w:t>OpenSCAD</w:t>
       </w:r>
-      <w:proofErr w:type="spellEnd"/>
       <w:r>
         <w:rPr>
           <w:color w:val="FF0000"/>

</xml_diff>

<commit_message>
changed formating with breif description of snakegame
</commit_message>
<xml_diff>
--- a/kadlecovav+vyskocils_rocnikova_prace.docx
+++ b/kadlecovav+vyskocils_rocnikova_prace.docx
@@ -878,7 +878,7 @@
         </w:rPr>
         <w:lastRenderedPageBreak/>
         <w:drawing>
-          <wp:anchor distT="0" distB="0" distL="114300" distR="114300" simplePos="0" relativeHeight="251661312" behindDoc="1" locked="0" layoutInCell="1" allowOverlap="1" wp14:anchorId="33812EB0" wp14:editId="4D092EB9">
+          <wp:anchor distT="0" distB="0" distL="114300" distR="114300" simplePos="0" relativeHeight="251661312" behindDoc="1" locked="0" layoutInCell="1" allowOverlap="1" wp14:anchorId="33812EB0" wp14:editId="2DEC803D">
             <wp:simplePos x="0" y="0"/>
             <wp:positionH relativeFrom="column">
               <wp:posOffset>-47244</wp:posOffset>
@@ -2001,6 +2001,7 @@
         </w:rPr>
         <w:t xml:space="preserve">a schváleno učitelem předmětu </w:t>
       </w:r>
+      <w:proofErr w:type="spellStart"/>
       <w:r>
         <w:rPr>
           <w:rFonts w:ascii="Encode Sans" w:hAnsi="Encode Sans"/>
@@ -2009,6 +2010,7 @@
         </w:rPr>
         <w:t>IoT</w:t>
       </w:r>
+      <w:proofErr w:type="spellEnd"/>
       <w:r>
         <w:rPr>
           <w:rFonts w:ascii="Encode Sans" w:hAnsi="Encode Sans"/>
@@ -2374,14 +2376,252 @@
         <w:rPr>
           <w:rFonts w:ascii="TimesNewRomanPSMT" w:hAnsi="TimesNewRomanPSMT"/>
         </w:rPr>
-        <w:t>„Prohlašuji, že jsem tuto práci vypracoval samostatně a použil(a) literárních pramenů a informací, které cituji a uvádím v seznamu použité literatury a zdrojů informací.“</w:t>
-      </w:r>
+        <w:t>„</w:t>
+      </w:r>
+      <w:proofErr w:type="spellStart"/>
       <w:r>
         <w:rPr>
           <w:rFonts w:ascii="TimesNewRomanPSMT" w:hAnsi="TimesNewRomanPSMT"/>
         </w:rPr>
+        <w:t>Prohlašuji</w:t>
+      </w:r>
+      <w:proofErr w:type="spellEnd"/>
+      <w:r>
+        <w:rPr>
+          <w:rFonts w:ascii="TimesNewRomanPSMT" w:hAnsi="TimesNewRomanPSMT"/>
+        </w:rPr>
+        <w:t xml:space="preserve">, </w:t>
+      </w:r>
+      <w:proofErr w:type="spellStart"/>
+      <w:r>
+        <w:rPr>
+          <w:rFonts w:ascii="TimesNewRomanPSMT" w:hAnsi="TimesNewRomanPSMT"/>
+        </w:rPr>
+        <w:t>že</w:t>
+      </w:r>
+      <w:proofErr w:type="spellEnd"/>
+      <w:r>
+        <w:rPr>
+          <w:rFonts w:ascii="TimesNewRomanPSMT" w:hAnsi="TimesNewRomanPSMT"/>
+        </w:rPr>
+        <w:t xml:space="preserve"> jsem tuto </w:t>
+      </w:r>
+      <w:proofErr w:type="spellStart"/>
+      <w:r>
+        <w:rPr>
+          <w:rFonts w:ascii="TimesNewRomanPSMT" w:hAnsi="TimesNewRomanPSMT"/>
+        </w:rPr>
+        <w:t>práci</w:t>
+      </w:r>
+      <w:proofErr w:type="spellEnd"/>
+      <w:r>
+        <w:rPr>
+          <w:rFonts w:ascii="TimesNewRomanPSMT" w:hAnsi="TimesNewRomanPSMT"/>
+        </w:rPr>
+        <w:t xml:space="preserve"> vypracoval </w:t>
+      </w:r>
+      <w:proofErr w:type="spellStart"/>
+      <w:r>
+        <w:rPr>
+          <w:rFonts w:ascii="TimesNewRomanPSMT" w:hAnsi="TimesNewRomanPSMT"/>
+        </w:rPr>
+        <w:t>samostatne</w:t>
+      </w:r>
+      <w:proofErr w:type="spellEnd"/>
+      <w:r>
+        <w:rPr>
+          <w:rFonts w:ascii="TimesNewRomanPSMT" w:hAnsi="TimesNewRomanPSMT"/>
+        </w:rPr>
+        <w:t xml:space="preserve">̌ a </w:t>
+      </w:r>
+      <w:proofErr w:type="spellStart"/>
+      <w:r>
+        <w:rPr>
+          <w:rFonts w:ascii="TimesNewRomanPSMT" w:hAnsi="TimesNewRomanPSMT"/>
+        </w:rPr>
+        <w:t>použil</w:t>
+      </w:r>
+      <w:proofErr w:type="spellEnd"/>
+      <w:r>
+        <w:rPr>
+          <w:rFonts w:ascii="TimesNewRomanPSMT" w:hAnsi="TimesNewRomanPSMT"/>
+        </w:rPr>
+        <w:t xml:space="preserve">(a) </w:t>
+      </w:r>
+      <w:proofErr w:type="spellStart"/>
+      <w:r>
+        <w:rPr>
+          <w:rFonts w:ascii="TimesNewRomanPSMT" w:hAnsi="TimesNewRomanPSMT"/>
+        </w:rPr>
+        <w:t>literárních</w:t>
+      </w:r>
+      <w:proofErr w:type="spellEnd"/>
+      <w:r>
+        <w:rPr>
+          <w:rFonts w:ascii="TimesNewRomanPSMT" w:hAnsi="TimesNewRomanPSMT"/>
+        </w:rPr>
+        <w:t xml:space="preserve"> pramenů a informací, </w:t>
+      </w:r>
+      <w:proofErr w:type="spellStart"/>
+      <w:r>
+        <w:rPr>
+          <w:rFonts w:ascii="TimesNewRomanPSMT" w:hAnsi="TimesNewRomanPSMT"/>
+        </w:rPr>
+        <w:t>ktere</w:t>
+      </w:r>
+      <w:proofErr w:type="spellEnd"/>
+      <w:r>
+        <w:rPr>
+          <w:rFonts w:ascii="TimesNewRomanPSMT" w:hAnsi="TimesNewRomanPSMT"/>
+        </w:rPr>
+        <w:t xml:space="preserve">́ cituji a </w:t>
+      </w:r>
+      <w:proofErr w:type="spellStart"/>
+      <w:r>
+        <w:rPr>
+          <w:rFonts w:ascii="TimesNewRomanPSMT" w:hAnsi="TimesNewRomanPSMT"/>
+        </w:rPr>
+        <w:t>uvádím</w:t>
+      </w:r>
+      <w:proofErr w:type="spellEnd"/>
+      <w:r>
+        <w:rPr>
+          <w:rFonts w:ascii="TimesNewRomanPSMT" w:hAnsi="TimesNewRomanPSMT"/>
+        </w:rPr>
+        <w:t xml:space="preserve"> v seznamu </w:t>
+      </w:r>
+      <w:proofErr w:type="spellStart"/>
+      <w:r>
+        <w:rPr>
+          <w:rFonts w:ascii="TimesNewRomanPSMT" w:hAnsi="TimesNewRomanPSMT"/>
+        </w:rPr>
+        <w:t>použite</w:t>
+      </w:r>
+      <w:proofErr w:type="spellEnd"/>
+      <w:r>
+        <w:rPr>
+          <w:rFonts w:ascii="TimesNewRomanPSMT" w:hAnsi="TimesNewRomanPSMT"/>
+        </w:rPr>
+        <w:t xml:space="preserve">́ literatury a </w:t>
+      </w:r>
+      <w:proofErr w:type="spellStart"/>
+      <w:r>
+        <w:rPr>
+          <w:rFonts w:ascii="TimesNewRomanPSMT" w:hAnsi="TimesNewRomanPSMT"/>
+        </w:rPr>
+        <w:t>zdroju</w:t>
+      </w:r>
+      <w:proofErr w:type="spellEnd"/>
+      <w:r>
+        <w:rPr>
+          <w:rFonts w:ascii="TimesNewRomanPSMT" w:hAnsi="TimesNewRomanPSMT"/>
+        </w:rPr>
+        <w:t>̊ informací.“</w:t>
+      </w:r>
+      <w:r>
+        <w:rPr>
+          <w:rFonts w:ascii="TimesNewRomanPSMT" w:hAnsi="TimesNewRomanPSMT"/>
+        </w:rPr>
         <w:br/>
-        <w:t xml:space="preserve">„Souhlasím s využitím mé práce učiteli VOŠ a SPŠE Plzeň k výuce.“ </w:t>
+        <w:t>„</w:t>
+      </w:r>
+      <w:proofErr w:type="spellStart"/>
+      <w:r>
+        <w:rPr>
+          <w:rFonts w:ascii="TimesNewRomanPSMT" w:hAnsi="TimesNewRomanPSMT"/>
+        </w:rPr>
+        <w:t>Souhlasím</w:t>
+      </w:r>
+      <w:proofErr w:type="spellEnd"/>
+      <w:r>
+        <w:rPr>
+          <w:rFonts w:ascii="TimesNewRomanPSMT" w:hAnsi="TimesNewRomanPSMT"/>
+        </w:rPr>
+        <w:t xml:space="preserve"> s </w:t>
+      </w:r>
+      <w:proofErr w:type="spellStart"/>
+      <w:r>
+        <w:rPr>
+          <w:rFonts w:ascii="TimesNewRomanPSMT" w:hAnsi="TimesNewRomanPSMT"/>
+        </w:rPr>
+        <w:t>využitím</w:t>
+      </w:r>
+      <w:proofErr w:type="spellEnd"/>
+      <w:r>
+        <w:rPr>
+          <w:rFonts w:ascii="TimesNewRomanPSMT" w:hAnsi="TimesNewRomanPSMT"/>
+        </w:rPr>
+        <w:t xml:space="preserve"> </w:t>
+      </w:r>
+      <w:proofErr w:type="spellStart"/>
+      <w:r>
+        <w:rPr>
+          <w:rFonts w:ascii="TimesNewRomanPSMT" w:hAnsi="TimesNewRomanPSMT"/>
+        </w:rPr>
+        <w:t>me</w:t>
+      </w:r>
+      <w:proofErr w:type="spellEnd"/>
+      <w:r>
+        <w:rPr>
+          <w:rFonts w:ascii="TimesNewRomanPSMT" w:hAnsi="TimesNewRomanPSMT"/>
+        </w:rPr>
+        <w:t xml:space="preserve">́ </w:t>
+      </w:r>
+      <w:proofErr w:type="spellStart"/>
+      <w:r>
+        <w:rPr>
+          <w:rFonts w:ascii="TimesNewRomanPSMT" w:hAnsi="TimesNewRomanPSMT"/>
+        </w:rPr>
+        <w:t>práce</w:t>
+      </w:r>
+      <w:proofErr w:type="spellEnd"/>
+      <w:r>
+        <w:rPr>
+          <w:rFonts w:ascii="TimesNewRomanPSMT" w:hAnsi="TimesNewRomanPSMT"/>
+        </w:rPr>
+        <w:t xml:space="preserve"> </w:t>
+      </w:r>
+      <w:proofErr w:type="spellStart"/>
+      <w:r>
+        <w:rPr>
+          <w:rFonts w:ascii="TimesNewRomanPSMT" w:hAnsi="TimesNewRomanPSMT"/>
+        </w:rPr>
+        <w:t>učiteli</w:t>
+      </w:r>
+      <w:proofErr w:type="spellEnd"/>
+      <w:r>
+        <w:rPr>
+          <w:rFonts w:ascii="TimesNewRomanPSMT" w:hAnsi="TimesNewRomanPSMT"/>
+        </w:rPr>
+        <w:t xml:space="preserve"> VOŠ a SPŠE </w:t>
+      </w:r>
+      <w:proofErr w:type="spellStart"/>
+      <w:r>
+        <w:rPr>
+          <w:rFonts w:ascii="TimesNewRomanPSMT" w:hAnsi="TimesNewRomanPSMT"/>
+        </w:rPr>
+        <w:t>Plzen</w:t>
+      </w:r>
+      <w:proofErr w:type="spellEnd"/>
+      <w:r>
+        <w:rPr>
+          <w:rFonts w:ascii="TimesNewRomanPSMT" w:hAnsi="TimesNewRomanPSMT"/>
+        </w:rPr>
+        <w:t xml:space="preserve">̌ k </w:t>
+      </w:r>
+      <w:proofErr w:type="spellStart"/>
+      <w:r>
+        <w:rPr>
+          <w:rFonts w:ascii="TimesNewRomanPSMT" w:hAnsi="TimesNewRomanPSMT"/>
+        </w:rPr>
+        <w:t>výuce</w:t>
+      </w:r>
+      <w:proofErr w:type="spellEnd"/>
+      <w:r>
+        <w:rPr>
+          <w:rFonts w:ascii="TimesNewRomanPSMT" w:hAnsi="TimesNewRomanPSMT"/>
+        </w:rPr>
+        <w:t xml:space="preserve">.“ </w:t>
       </w:r>
     </w:p>
     <w:p>
@@ -4542,7 +4782,36 @@
         <w:rPr>
           <w:lang w:eastAsia="ja-JP"/>
         </w:rPr>
-        <w:t>obsahuje 2 hry. Jedna je interpretace klasické hry „Snake“ a to s dvěma rozdíly. Hra je pro 2 hráče a objekt pro zvýšení délky (který od nyní budu nazývat jablko) může mít jakoukoli celou hodnotu mezi 0 a 5, s vyšší šancí pro nižší číslo.</w:t>
+        <w:t>obsahuje 2 hry.</w:t>
+      </w:r>
+    </w:p>
+    <w:p>
+      <w:pPr>
+        <w:pStyle w:val="Standard"/>
+        <w:jc w:val="both"/>
+        <w:rPr>
+          <w:lang w:eastAsia="ja-JP"/>
+        </w:rPr>
+      </w:pPr>
+      <w:r>
+        <w:rPr>
+          <w:lang w:eastAsia="ja-JP"/>
+        </w:rPr>
+        <w:t>Jedna je interpretace klasické hry „</w:t>
+      </w:r>
+      <w:proofErr w:type="spellStart"/>
+      <w:r>
+        <w:rPr>
+          <w:lang w:eastAsia="ja-JP"/>
+        </w:rPr>
+        <w:t>Snake</w:t>
+      </w:r>
+      <w:proofErr w:type="spellEnd"/>
+      <w:r>
+        <w:rPr>
+          <w:lang w:eastAsia="ja-JP"/>
+        </w:rPr>
+        <w:t>“ a to s dvěma rozdíly. Hra je pro 2 hráče a objekt pro zvýšení délky (který od nyní budu nazývat jablko) může mít jakoukoli celou hodnotu mezi 0 a 5, s vyšší šancí pro nižší číslo.</w:t>
       </w:r>
     </w:p>
     <w:p>
@@ -4594,7 +4863,35 @@
         <w:rPr>
           <w:color w:val="FF0000"/>
         </w:rPr>
-        <w:t xml:space="preserve"> Proč jste mohli použít funkci delay() anebo proč jste nemohli použít funkci delay()</w:t>
+        <w:t xml:space="preserve"> Proč jste mohli použít funkci </w:t>
+      </w:r>
+      <w:proofErr w:type="spellStart"/>
+      <w:r>
+        <w:rPr>
+          <w:color w:val="FF0000"/>
+        </w:rPr>
+        <w:t>delay</w:t>
+      </w:r>
+      <w:proofErr w:type="spellEnd"/>
+      <w:r>
+        <w:rPr>
+          <w:color w:val="FF0000"/>
+        </w:rPr>
+        <w:t xml:space="preserve">() anebo proč jste nemohli použít funkci </w:t>
+      </w:r>
+      <w:proofErr w:type="spellStart"/>
+      <w:r>
+        <w:rPr>
+          <w:color w:val="FF0000"/>
+        </w:rPr>
+        <w:t>delay</w:t>
+      </w:r>
+      <w:proofErr w:type="spellEnd"/>
+      <w:r>
+        <w:rPr>
+          <w:color w:val="FF0000"/>
+        </w:rPr>
+        <w:t>()</w:t>
       </w:r>
       <w:r>
         <w:rPr>
@@ -4739,13 +5036,27 @@
         <w:rPr>
           <w:color w:val="FF0000"/>
         </w:rPr>
-        <w:t xml:space="preserve"> v</w:t>
-      </w:r>
-      <w:r>
-        <w:rPr>
-          <w:color w:val="FF0000"/>
-        </w:rPr>
-        <w:t>erzovací systém?</w:t>
+        <w:t xml:space="preserve"> </w:t>
+      </w:r>
+      <w:proofErr w:type="spellStart"/>
+      <w:r>
+        <w:rPr>
+          <w:color w:val="FF0000"/>
+        </w:rPr>
+        <w:t>v</w:t>
+      </w:r>
+      <w:r>
+        <w:rPr>
+          <w:color w:val="FF0000"/>
+        </w:rPr>
+        <w:t>erzovací</w:t>
+      </w:r>
+      <w:proofErr w:type="spellEnd"/>
+      <w:r>
+        <w:rPr>
+          <w:color w:val="FF0000"/>
+        </w:rPr>
+        <w:t xml:space="preserve"> systém?</w:t>
       </w:r>
       <w:r>
         <w:rPr>
@@ -4939,18 +5250,28 @@
         </w:rPr>
         <w:t xml:space="preserve">mechanické části + obrázky + zdrojové soubory (Inventor, </w:t>
       </w:r>
-      <w:r>
-        <w:rPr>
-          <w:color w:val="FF0000"/>
-        </w:rPr>
-        <w:t xml:space="preserve">AutoCAD, </w:t>
-      </w:r>
+      <w:proofErr w:type="spellStart"/>
+      <w:r>
+        <w:rPr>
+          <w:color w:val="FF0000"/>
+        </w:rPr>
+        <w:t>AutoCAD</w:t>
+      </w:r>
+      <w:proofErr w:type="spellEnd"/>
+      <w:r>
+        <w:rPr>
+          <w:color w:val="FF0000"/>
+        </w:rPr>
+        <w:t xml:space="preserve">, </w:t>
+      </w:r>
+      <w:proofErr w:type="spellStart"/>
       <w:r>
         <w:rPr>
           <w:color w:val="FF0000"/>
         </w:rPr>
         <w:t>OpenSCAD</w:t>
       </w:r>
+      <w:proofErr w:type="spellEnd"/>
       <w:r>
         <w:rPr>
           <w:color w:val="FF0000"/>

</xml_diff>